<commit_message>
Migrate MongoDB to v7
</commit_message>
<xml_diff>
--- a/distrib/cutover/Propel v2.2 Cutover procedure.docx
+++ b/distrib/cutover/Propel v2.2 Cutover procedure.docx
@@ -7,7 +7,7 @@
         <w:pStyle w:val="Title"/>
       </w:pPr>
       <w:r>
-        <w:t>Propel v 2.</w:t>
+        <w:t>Propel v2.</w:t>
       </w:r>
       <w:r>
         <w:t>2</w:t>
@@ -98,6 +98,9 @@
         <w:jc w:val="center"/>
       </w:pPr>
       <w:r>
+        <w:rPr>
+          <w:noProof/>
+        </w:rPr>
         <w:drawing>
           <wp:inline distT="0" distB="0" distL="0" distR="0" wp14:anchorId="35651153" wp14:editId="27A71435">
             <wp:extent cx="3333750" cy="2024545"/>
@@ -144,6 +147,676 @@
       </w:r>
     </w:p>
     <w:p>
+      <w:r>
+        <w:t>Stop Propel Service</w:t>
+      </w:r>
+    </w:p>
+    <w:p>
+      <w:r>
+        <w:t>Take a Propel Production backup.</w:t>
+      </w:r>
+    </w:p>
+    <w:p>
+      <w:r>
+        <w:t>Uninstall Mongo DB Tools</w:t>
+      </w:r>
+      <w:r>
+        <w:t xml:space="preserve"> 100.6.0</w:t>
+      </w:r>
+    </w:p>
+    <w:p>
+      <w:r>
+        <w:t>Uninstall Mongo v</w:t>
+      </w:r>
+      <w:r>
+        <w:t>6</w:t>
+      </w:r>
+      <w:r>
+        <w:t>.0.</w:t>
+      </w:r>
+      <w:r>
+        <w:t>2</w:t>
+      </w:r>
+    </w:p>
+    <w:p>
+      <w:r>
+        <w:t>Remove the folder: C:\Program Files\MongoDB</w:t>
+      </w:r>
+    </w:p>
+    <w:p>
+      <w:r>
+        <w:t>Install Mongo v</w:t>
+      </w:r>
+      <w:r>
+        <w:t>7</w:t>
+      </w:r>
+      <w:r>
+        <w:t>.0.</w:t>
+      </w:r>
+      <w:r>
+        <w:t>0</w:t>
+      </w:r>
+      <w:r>
+        <w:t xml:space="preserve"> DB engine (</w:t>
+      </w:r>
+      <w:r>
+        <w:t>mongodb-windows-x86_64-7.0.0-signed.msi</w:t>
+      </w:r>
+      <w:r>
+        <w:t>), as service</w:t>
+      </w:r>
+    </w:p>
+    <w:p>
+      <w:r>
+        <w:t>Install Mongo DB tools (</w:t>
+      </w:r>
+      <w:r>
+        <w:t>mongodb-database-tools-windows-x86_64-100.8.0.zip</w:t>
+      </w:r>
+      <w:r>
+        <w:t>)</w:t>
+      </w:r>
+    </w:p>
+    <w:p>
+      <w:r>
+        <w:t>Change Path to include current Mongo v</w:t>
+      </w:r>
+      <w:r>
+        <w:t>7</w:t>
+      </w:r>
+      <w:r>
+        <w:t xml:space="preserve"> engine: (</w:t>
+      </w:r>
+      <w:proofErr w:type="spellStart"/>
+      <w:r>
+        <w:t>distrib</w:t>
+      </w:r>
+      <w:proofErr w:type="spellEnd"/>
+      <w:r>
+        <w:t>\cutover\modify-mongo-path.ps1)</w:t>
+      </w:r>
+    </w:p>
+    <w:p>
+      <w:r>
+        <w:t xml:space="preserve">Install </w:t>
+      </w:r>
+      <w:proofErr w:type="spellStart"/>
+      <w:r>
+        <w:t>Mongosh</w:t>
+      </w:r>
+      <w:proofErr w:type="spellEnd"/>
+      <w:r>
+        <w:t xml:space="preserve"> 1.</w:t>
+      </w:r>
+      <w:r>
+        <w:t>10.</w:t>
+      </w:r>
+      <w:r>
+        <w:t>6 (</w:t>
+      </w:r>
+      <w:r>
+        <w:t>mongosh-1.10.6-win32-x64.zip</w:t>
+      </w:r>
+      <w:r>
+        <w:t>). To do this unzip the folder and copy "\bin" folder into "C:\Program Files\MongoDB\Server\</w:t>
+      </w:r>
+      <w:r>
+        <w:t>7</w:t>
+      </w:r>
+      <w:r>
+        <w:t>.0\bin"</w:t>
+      </w:r>
+    </w:p>
+    <w:p>
+      <w:r>
+        <w:t>Test the path changes by executing “</w:t>
+      </w:r>
+      <w:proofErr w:type="spellStart"/>
+      <w:r>
+        <w:t>mongosh</w:t>
+      </w:r>
+      <w:proofErr w:type="spellEnd"/>
+      <w:r>
+        <w:t xml:space="preserve"> –version” on a </w:t>
+      </w:r>
+      <w:proofErr w:type="spellStart"/>
+      <w:r>
+        <w:t>powershell</w:t>
+      </w:r>
+      <w:proofErr w:type="spellEnd"/>
+      <w:r>
+        <w:t xml:space="preserve"> console. It must return the value “</w:t>
+      </w:r>
+      <w:r>
+        <w:t>7</w:t>
+      </w:r>
+      <w:r>
+        <w:t>.</w:t>
+      </w:r>
+      <w:r>
+        <w:t>0</w:t>
+      </w:r>
+      <w:r>
+        <w:t>.</w:t>
+      </w:r>
+      <w:proofErr w:type="gramStart"/>
+      <w:r>
+        <w:t>0</w:t>
+      </w:r>
+      <w:proofErr w:type="gramEnd"/>
+      <w:r>
+        <w:t>”</w:t>
+      </w:r>
+    </w:p>
+    <w:p>
+      <w:r>
+        <w:t>Create the Admin user “DBA” by executing the script “</w:t>
+      </w:r>
+      <w:proofErr w:type="spellStart"/>
+      <w:r>
+        <w:t>distrib</w:t>
+      </w:r>
+      <w:proofErr w:type="spellEnd"/>
+      <w:r>
+        <w:t xml:space="preserve">\cutover\create-admin-user.js” with </w:t>
+      </w:r>
+      <w:proofErr w:type="spellStart"/>
+      <w:r>
+        <w:t>mongosh</w:t>
+      </w:r>
+      <w:proofErr w:type="spellEnd"/>
+      <w:r>
+        <w:t xml:space="preserve">. To do this open a </w:t>
+      </w:r>
+      <w:proofErr w:type="spellStart"/>
+      <w:r>
+        <w:t>powershell</w:t>
+      </w:r>
+      <w:proofErr w:type="spellEnd"/>
+      <w:r>
+        <w:t xml:space="preserve"> console, change </w:t>
+      </w:r>
+      <w:proofErr w:type="spellStart"/>
+      <w:r>
+        <w:t>dir</w:t>
+      </w:r>
+      <w:proofErr w:type="spellEnd"/>
+      <w:r>
+        <w:t xml:space="preserve"> to the folder with the script and run the following:</w:t>
+      </w:r>
+    </w:p>
+    <w:p>
+      <w:pPr>
+        <w:rPr>
+          <w:rFonts w:ascii="Courier New" w:hAnsi="Courier New" w:cs="Courier New"/>
+          <w:sz w:val="20"/>
+          <w:szCs w:val="20"/>
+        </w:rPr>
+      </w:pPr>
+      <w:r>
+        <w:rPr>
+          <w:rFonts w:ascii="Courier New" w:hAnsi="Courier New" w:cs="Courier New"/>
+          <w:sz w:val="20"/>
+          <w:szCs w:val="20"/>
+        </w:rPr>
+        <w:lastRenderedPageBreak/>
+        <w:tab/>
+      </w:r>
+      <w:proofErr w:type="spellStart"/>
+      <w:r>
+        <w:rPr>
+          <w:rFonts w:ascii="Courier New" w:hAnsi="Courier New" w:cs="Courier New"/>
+          <w:sz w:val="20"/>
+          <w:szCs w:val="20"/>
+        </w:rPr>
+        <w:t>mongosh</w:t>
+      </w:r>
+      <w:proofErr w:type="spellEnd"/>
+      <w:r>
+        <w:rPr>
+          <w:rFonts w:ascii="Courier New" w:hAnsi="Courier New" w:cs="Courier New"/>
+          <w:sz w:val="20"/>
+          <w:szCs w:val="20"/>
+        </w:rPr>
+        <w:t xml:space="preserve"> create-admin-user.js</w:t>
+      </w:r>
+    </w:p>
+    <w:p>
+      <w:r>
+        <w:t xml:space="preserve">Stop Mongo DB </w:t>
+      </w:r>
+      <w:proofErr w:type="gramStart"/>
+      <w:r>
+        <w:t>service</w:t>
+      </w:r>
+      <w:proofErr w:type="gramEnd"/>
+    </w:p>
+    <w:p>
+      <w:r>
+        <w:t>Edit "</w:t>
+      </w:r>
+      <w:proofErr w:type="spellStart"/>
+      <w:r>
+        <w:t>mongod.cfg</w:t>
+      </w:r>
+      <w:proofErr w:type="spellEnd"/>
+      <w:r>
+        <w:t>" and ensure to have:</w:t>
+      </w:r>
+    </w:p>
+    <w:p>
+      <w:pPr>
+        <w:rPr>
+          <w:rFonts w:ascii="Courier New" w:hAnsi="Courier New" w:cs="Courier New"/>
+          <w:sz w:val="20"/>
+          <w:szCs w:val="20"/>
+        </w:rPr>
+      </w:pPr>
+      <w:r>
+        <w:rPr>
+          <w:rFonts w:ascii="Courier New" w:hAnsi="Courier New" w:cs="Courier New"/>
+          <w:sz w:val="20"/>
+          <w:szCs w:val="20"/>
+        </w:rPr>
+        <w:t>security:</w:t>
+      </w:r>
+    </w:p>
+    <w:p>
+      <w:pPr>
+        <w:rPr>
+          <w:rFonts w:ascii="Courier New" w:hAnsi="Courier New" w:cs="Courier New"/>
+          <w:sz w:val="20"/>
+          <w:szCs w:val="20"/>
+        </w:rPr>
+      </w:pPr>
+      <w:r>
+        <w:rPr>
+          <w:rFonts w:ascii="Courier New" w:hAnsi="Courier New" w:cs="Courier New"/>
+          <w:sz w:val="20"/>
+          <w:szCs w:val="20"/>
+        </w:rPr>
+        <w:t xml:space="preserve">authorization: </w:t>
+      </w:r>
+      <w:proofErr w:type="gramStart"/>
+      <w:r>
+        <w:rPr>
+          <w:rFonts w:ascii="Courier New" w:hAnsi="Courier New" w:cs="Courier New"/>
+          <w:sz w:val="20"/>
+          <w:szCs w:val="20"/>
+        </w:rPr>
+        <w:t>enabled</w:t>
+      </w:r>
+      <w:proofErr w:type="gramEnd"/>
+    </w:p>
+    <w:p>
+      <w:r>
+        <w:t xml:space="preserve">Start Mongo DB </w:t>
+      </w:r>
+      <w:proofErr w:type="gramStart"/>
+      <w:r>
+        <w:t>service</w:t>
+      </w:r>
+      <w:proofErr w:type="gramEnd"/>
+    </w:p>
+    <w:p>
+      <w:r>
+        <w:t xml:space="preserve">Now we need to create the propel DB. </w:t>
+      </w:r>
+      <w:proofErr w:type="gramStart"/>
+      <w:r>
+        <w:t>So</w:t>
+      </w:r>
+      <w:proofErr w:type="gramEnd"/>
+      <w:r>
+        <w:t xml:space="preserve"> Open a </w:t>
+      </w:r>
+      <w:proofErr w:type="spellStart"/>
+      <w:r>
+        <w:t>Powershell</w:t>
+      </w:r>
+      <w:proofErr w:type="spellEnd"/>
+      <w:r>
+        <w:t xml:space="preserve"> console and run:</w:t>
+      </w:r>
+    </w:p>
+    <w:p>
+      <w:pPr>
+        <w:rPr>
+          <w:rFonts w:ascii="Courier New" w:hAnsi="Courier New" w:cs="Courier New"/>
+          <w:sz w:val="20"/>
+          <w:szCs w:val="20"/>
+        </w:rPr>
+      </w:pPr>
+      <w:proofErr w:type="spellStart"/>
+      <w:r>
+        <w:rPr>
+          <w:rFonts w:ascii="Courier New" w:hAnsi="Courier New" w:cs="Courier New"/>
+          <w:sz w:val="20"/>
+          <w:szCs w:val="20"/>
+        </w:rPr>
+        <w:t>mongosh</w:t>
+      </w:r>
+      <w:proofErr w:type="spellEnd"/>
+      <w:r>
+        <w:rPr>
+          <w:rFonts w:ascii="Courier New" w:hAnsi="Courier New" w:cs="Courier New"/>
+          <w:sz w:val="20"/>
+          <w:szCs w:val="20"/>
+        </w:rPr>
+        <w:t xml:space="preserve"> --eval "var </w:t>
+      </w:r>
+      <w:proofErr w:type="spellStart"/>
+      <w:r>
+        <w:rPr>
+          <w:rFonts w:ascii="Courier New" w:hAnsi="Courier New" w:cs="Courier New"/>
+          <w:sz w:val="20"/>
+          <w:szCs w:val="20"/>
+        </w:rPr>
+        <w:t>adu</w:t>
+      </w:r>
+      <w:proofErr w:type="spellEnd"/>
+      <w:r>
+        <w:rPr>
+          <w:rFonts w:ascii="Courier New" w:hAnsi="Courier New" w:cs="Courier New"/>
+          <w:sz w:val="20"/>
+          <w:szCs w:val="20"/>
+        </w:rPr>
+        <w:t xml:space="preserve">='DBA'; var </w:t>
+      </w:r>
+      <w:proofErr w:type="spellStart"/>
+      <w:r>
+        <w:rPr>
+          <w:rFonts w:ascii="Courier New" w:hAnsi="Courier New" w:cs="Courier New"/>
+          <w:sz w:val="20"/>
+          <w:szCs w:val="20"/>
+        </w:rPr>
+        <w:t>adp</w:t>
+      </w:r>
+      <w:proofErr w:type="spellEnd"/>
+      <w:r>
+        <w:rPr>
+          <w:rFonts w:ascii="Courier New" w:hAnsi="Courier New" w:cs="Courier New"/>
+          <w:sz w:val="20"/>
+          <w:szCs w:val="20"/>
+        </w:rPr>
+        <w:t>=</w:t>
+      </w:r>
+      <w:r>
+        <w:rPr>
+          <w:rFonts w:ascii="Courier New" w:hAnsi="Courier New" w:cs="Courier New"/>
+          <w:i/>
+          <w:iCs/>
+          <w:color w:val="FF0000"/>
+          <w:sz w:val="20"/>
+          <w:szCs w:val="20"/>
+        </w:rPr>
+        <w:t>'HERE the Admin account password</w:t>
+      </w:r>
+      <w:r>
+        <w:rPr>
+          <w:rFonts w:ascii="Courier New" w:hAnsi="Courier New" w:cs="Courier New"/>
+          <w:sz w:val="20"/>
+          <w:szCs w:val="20"/>
+        </w:rPr>
+        <w:t>';</w:t>
+      </w:r>
+      <w:proofErr w:type="spellStart"/>
+      <w:r>
+        <w:rPr>
+          <w:rFonts w:ascii="Courier New" w:hAnsi="Courier New" w:cs="Courier New"/>
+          <w:sz w:val="20"/>
+          <w:szCs w:val="20"/>
+        </w:rPr>
+        <w:t>apu</w:t>
+      </w:r>
+      <w:proofErr w:type="spellEnd"/>
+      <w:r>
+        <w:rPr>
+          <w:rFonts w:ascii="Courier New" w:hAnsi="Courier New" w:cs="Courier New"/>
+          <w:sz w:val="20"/>
+          <w:szCs w:val="20"/>
+        </w:rPr>
+        <w:t>='</w:t>
+      </w:r>
+      <w:proofErr w:type="spellStart"/>
+      <w:r>
+        <w:rPr>
+          <w:rFonts w:ascii="Courier New" w:hAnsi="Courier New" w:cs="Courier New"/>
+          <w:sz w:val="20"/>
+          <w:szCs w:val="20"/>
+        </w:rPr>
+        <w:t>PropelUser</w:t>
+      </w:r>
+      <w:proofErr w:type="spellEnd"/>
+      <w:r>
+        <w:rPr>
+          <w:rFonts w:ascii="Courier New" w:hAnsi="Courier New" w:cs="Courier New"/>
+          <w:sz w:val="20"/>
+          <w:szCs w:val="20"/>
+        </w:rPr>
+        <w:t>'; var app=</w:t>
+      </w:r>
+      <w:r>
+        <w:rPr>
+          <w:rFonts w:ascii="Courier New" w:hAnsi="Courier New" w:cs="Courier New"/>
+          <w:i/>
+          <w:iCs/>
+          <w:color w:val="FF0000"/>
+          <w:sz w:val="20"/>
+          <w:szCs w:val="20"/>
+        </w:rPr>
+        <w:t>'</w:t>
+      </w:r>
+      <w:r>
+        <w:rPr>
+          <w:rFonts w:ascii="Courier New" w:hAnsi="Courier New" w:cs="Courier New"/>
+          <w:i/>
+          <w:iCs/>
+          <w:color w:val="FF0000"/>
+          <w:sz w:val="20"/>
+          <w:szCs w:val="20"/>
+        </w:rPr>
+        <w:t xml:space="preserve">Temporal </w:t>
+      </w:r>
+      <w:r>
+        <w:rPr>
+          <w:rFonts w:ascii="Courier New" w:hAnsi="Courier New" w:cs="Courier New"/>
+          <w:i/>
+          <w:iCs/>
+          <w:color w:val="FF0000"/>
+          <w:sz w:val="20"/>
+          <w:szCs w:val="20"/>
+        </w:rPr>
+        <w:t>Propel user password</w:t>
+      </w:r>
+      <w:r>
+        <w:rPr>
+          <w:rFonts w:ascii="Courier New" w:hAnsi="Courier New" w:cs="Courier New"/>
+          <w:sz w:val="20"/>
+          <w:szCs w:val="20"/>
+        </w:rPr>
+        <w:t>';" 0000-01-create-db-and-user.js</w:t>
+      </w:r>
+    </w:p>
+    <w:p>
+      <w:r>
+        <w:t xml:space="preserve">That script is going to create the propel DB and the Propel user with the provided temporal password, (That will be changed </w:t>
+      </w:r>
+      <w:r>
+        <w:t xml:space="preserve">as part of </w:t>
+      </w:r>
+      <w:r>
+        <w:t>Prope</w:t>
+      </w:r>
+      <w:r>
+        <w:t>l</w:t>
+      </w:r>
+      <w:r>
+        <w:t xml:space="preserve"> install</w:t>
+      </w:r>
+      <w:r>
+        <w:t>ation</w:t>
+      </w:r>
+      <w:r>
+        <w:t>).</w:t>
+      </w:r>
+    </w:p>
+    <w:p>
+      <w:r>
+        <w:t>After that we need to run the script to create the propel Collections and indexes:</w:t>
+      </w:r>
+    </w:p>
+    <w:p>
+      <w:pPr>
+        <w:rPr>
+          <w:rFonts w:ascii="Courier New" w:hAnsi="Courier New" w:cs="Courier New"/>
+          <w:sz w:val="20"/>
+          <w:szCs w:val="20"/>
+        </w:rPr>
+      </w:pPr>
+      <w:proofErr w:type="spellStart"/>
+      <w:r>
+        <w:rPr>
+          <w:rFonts w:ascii="Courier New" w:hAnsi="Courier New" w:cs="Courier New"/>
+          <w:sz w:val="20"/>
+          <w:szCs w:val="20"/>
+        </w:rPr>
+        <w:t>mongosh</w:t>
+      </w:r>
+      <w:proofErr w:type="spellEnd"/>
+      <w:r>
+        <w:rPr>
+          <w:rFonts w:ascii="Courier New" w:hAnsi="Courier New" w:cs="Courier New"/>
+          <w:sz w:val="20"/>
+          <w:szCs w:val="20"/>
+        </w:rPr>
+        <w:t xml:space="preserve"> --eval "var </w:t>
+      </w:r>
+      <w:proofErr w:type="spellStart"/>
+      <w:r>
+        <w:rPr>
+          <w:rFonts w:ascii="Courier New" w:hAnsi="Courier New" w:cs="Courier New"/>
+          <w:sz w:val="20"/>
+          <w:szCs w:val="20"/>
+        </w:rPr>
+        <w:t>adu</w:t>
+      </w:r>
+      <w:proofErr w:type="spellEnd"/>
+      <w:r>
+        <w:rPr>
+          <w:rFonts w:ascii="Courier New" w:hAnsi="Courier New" w:cs="Courier New"/>
+          <w:sz w:val="20"/>
+          <w:szCs w:val="20"/>
+        </w:rPr>
+        <w:t xml:space="preserve">='DBA'; var </w:t>
+      </w:r>
+      <w:proofErr w:type="spellStart"/>
+      <w:r>
+        <w:rPr>
+          <w:rFonts w:ascii="Courier New" w:hAnsi="Courier New" w:cs="Courier New"/>
+          <w:sz w:val="20"/>
+          <w:szCs w:val="20"/>
+        </w:rPr>
+        <w:t>adp</w:t>
+      </w:r>
+      <w:proofErr w:type="spellEnd"/>
+      <w:r>
+        <w:rPr>
+          <w:rFonts w:ascii="Courier New" w:hAnsi="Courier New" w:cs="Courier New"/>
+          <w:sz w:val="20"/>
+          <w:szCs w:val="20"/>
+        </w:rPr>
+        <w:t>=</w:t>
+      </w:r>
+      <w:r>
+        <w:rPr>
+          <w:rFonts w:ascii="Courier New" w:hAnsi="Courier New" w:cs="Courier New"/>
+          <w:i/>
+          <w:iCs/>
+          <w:color w:val="FF0000"/>
+          <w:sz w:val="20"/>
+          <w:szCs w:val="20"/>
+        </w:rPr>
+        <w:t>'HERE the Admin account password</w:t>
+      </w:r>
+      <w:r>
+        <w:rPr>
+          <w:rFonts w:ascii="Courier New" w:hAnsi="Courier New" w:cs="Courier New"/>
+          <w:sz w:val="20"/>
+          <w:szCs w:val="20"/>
+        </w:rPr>
+        <w:t>';</w:t>
+      </w:r>
+      <w:proofErr w:type="spellStart"/>
+      <w:r>
+        <w:rPr>
+          <w:rFonts w:ascii="Courier New" w:hAnsi="Courier New" w:cs="Courier New"/>
+          <w:sz w:val="20"/>
+          <w:szCs w:val="20"/>
+        </w:rPr>
+        <w:t>apu</w:t>
+      </w:r>
+      <w:proofErr w:type="spellEnd"/>
+      <w:r>
+        <w:rPr>
+          <w:rFonts w:ascii="Courier New" w:hAnsi="Courier New" w:cs="Courier New"/>
+          <w:sz w:val="20"/>
+          <w:szCs w:val="20"/>
+        </w:rPr>
+        <w:t>='</w:t>
+      </w:r>
+      <w:proofErr w:type="spellStart"/>
+      <w:r>
+        <w:rPr>
+          <w:rFonts w:ascii="Courier New" w:hAnsi="Courier New" w:cs="Courier New"/>
+          <w:sz w:val="20"/>
+          <w:szCs w:val="20"/>
+        </w:rPr>
+        <w:t>PropelUser</w:t>
+      </w:r>
+      <w:proofErr w:type="spellEnd"/>
+      <w:r>
+        <w:rPr>
+          <w:rFonts w:ascii="Courier New" w:hAnsi="Courier New" w:cs="Courier New"/>
+          <w:sz w:val="20"/>
+          <w:szCs w:val="20"/>
+        </w:rPr>
+        <w:t>'; var app=</w:t>
+      </w:r>
+      <w:r>
+        <w:rPr>
+          <w:rFonts w:ascii="Courier New" w:hAnsi="Courier New" w:cs="Courier New"/>
+          <w:i/>
+          <w:iCs/>
+          <w:color w:val="FF0000"/>
+          <w:sz w:val="20"/>
+          <w:szCs w:val="20"/>
+        </w:rPr>
+        <w:t>'Temporal Propel user password</w:t>
+      </w:r>
+      <w:r>
+        <w:rPr>
+          <w:rFonts w:ascii="Courier New" w:hAnsi="Courier New" w:cs="Courier New"/>
+          <w:sz w:val="20"/>
+          <w:szCs w:val="20"/>
+        </w:rPr>
+        <w:t>'</w:t>
+      </w:r>
+      <w:r>
+        <w:rPr>
+          <w:rFonts w:ascii="Courier New" w:hAnsi="Courier New" w:cs="Courier New"/>
+          <w:sz w:val="20"/>
+          <w:szCs w:val="20"/>
+        </w:rPr>
+        <w:t>;" 0000-02-db-script.js</w:t>
+      </w:r>
+    </w:p>
+    <w:p>
+      <w:r>
+        <w:t>Import to the database the data we exported at the beginning of this section.</w:t>
+      </w:r>
+    </w:p>
+    <w:p>
       <w:pPr>
         <w:pStyle w:val="Heading3"/>
       </w:pPr>
@@ -293,27 +966,10 @@
           <w:b/>
           <w:bCs/>
         </w:rPr>
-        <w:t xml:space="preserve">all the </w:t>
-      </w:r>
-      <w:r>
-        <w:rPr>
-          <w:b/>
-          <w:bCs/>
-        </w:rPr>
-        <w:t>credentials’</w:t>
-      </w:r>
-      <w:r>
-        <w:rPr>
-          <w:b/>
-          <w:bCs/>
-        </w:rPr>
-        <w:t xml:space="preserve"> secrets are going to fail</w:t>
-      </w:r>
-      <w:r>
-        <w:t>. That’s why you will need to save the current credentials before to migrate so they can be set again after the migration</w:t>
-      </w:r>
-      <w:r>
-        <w:t>.</w:t>
+        <w:t>all the credentials’ secrets are going to fail</w:t>
+      </w:r>
+      <w:r>
+        <w:t>. That’s why you will need to save the current credentials before to migrate so they can be set again after the migration.</w:t>
       </w:r>
     </w:p>
     <w:p>
@@ -321,6 +977,9 @@
         <w:jc w:val="center"/>
       </w:pPr>
       <w:r>
+        <w:rPr>
+          <w:noProof/>
+        </w:rPr>
         <w:drawing>
           <wp:inline distT="0" distB="0" distL="0" distR="0" wp14:anchorId="61ACB594" wp14:editId="39BEEB99">
             <wp:extent cx="3333750" cy="2024545"/>

</xml_diff>